<commit_message>
cahnges to bonus 1
</commit_message>
<xml_diff>
--- a/AVLTree_lihuzur_yuvalramot.docx
+++ b/AVLTree_lihuzur_yuvalramot.docx
@@ -14802,6 +14802,30 @@
             </m:r>
           </m:den>
         </m:f>
+        <m:r>
+          <w:rPr>
+            <w:rFonts w:ascii="Cambria Math" w:hAnsi="Cambria Math"/>
+            <w:lang w:val="en-US" w:eastAsia="ja-JP"/>
+          </w:rPr>
+          <m:t>-</m:t>
+        </m:r>
+        <m:r>
+          <m:rPr>
+            <m:sty m:val="p"/>
+          </m:rPr>
+          <w:rPr>
+            <w:rFonts w:ascii="Cambria Math" w:hAnsi="Cambria Math"/>
+            <w:lang w:val="en-US" w:eastAsia="ja-JP"/>
+          </w:rPr>
+          <m:t>log⁡</m:t>
+        </m:r>
+        <m:r>
+          <w:rPr>
+            <w:rFonts w:ascii="Cambria Math" w:hAnsi="Cambria Math"/>
+            <w:lang w:val="en-US" w:eastAsia="ja-JP"/>
+          </w:rPr>
+          <m:t>(n)</m:t>
+        </m:r>
       </m:oMath>
       <w:r>
         <w:rPr>
@@ -14809,21 +14833,21 @@
           <w:rtl/>
           <w:lang w:val="en-US" w:eastAsia="ja-JP"/>
         </w:rPr>
-        <w:t xml:space="preserve"> איברים בסדר ממוין ובשניה נכניס ראשית </w:t>
-      </w:r>
-      <w:r>
-        <w:rPr>
+        <w:t xml:space="preserve"> איברים בסדר ממוין</w:t>
+      </w:r>
+      <w:r>
+        <w:rPr>
+          <w:rFonts w:hint="cs"/>
+          <w:rtl/>
           <w:lang w:val="en-US" w:eastAsia="ja-JP"/>
         </w:rPr>
-        <w:t>n-logn</w:t>
-      </w:r>
-      <w:r>
-        <w:rPr>
-          <w:rFonts w:hint="cs"/>
-          <w:rtl/>
+        <w:t xml:space="preserve"> ולאחר מכן את </w:t>
+      </w:r>
+      <w:r>
+        <w:rPr>
           <w:lang w:val="en-US" w:eastAsia="ja-JP"/>
         </w:rPr>
-        <w:t xml:space="preserve"> איברים בסדר ממוין. </w:t>
+        <w:t>log(n)</w:t>
       </w:r>
       <w:r>
         <w:rPr>
@@ -14831,14 +14855,54 @@
           <w:rtl/>
           <w:lang w:val="en-US" w:eastAsia="ja-JP"/>
         </w:rPr>
+        <w:t xml:space="preserve"> האיברים האחרונים לפי הסדר, ואז את שאר האיברים לפי הסדר. </w:t>
+      </w:r>
+      <w:r>
+        <w:rPr>
+          <w:rFonts w:hint="cs"/>
+          <w:rtl/>
+          <w:lang w:val="en-US" w:eastAsia="ja-JP"/>
+        </w:rPr>
         <w:t xml:space="preserve">לכן לכל </w:t>
       </w:r>
-      <w:r>
-        <w:rPr>
-          <w:lang w:val="en-US" w:eastAsia="ja-JP"/>
-        </w:rPr>
-        <w:t>i</w:t>
-      </w:r>
+      <m:oMath>
+        <m:r>
+          <w:rPr>
+            <w:rFonts w:ascii="Cambria Math" w:hAnsi="Cambria Math"/>
+            <w:lang w:val="en-US" w:eastAsia="ja-JP"/>
+          </w:rPr>
+          <m:t>i≤</m:t>
+        </m:r>
+        <m:f>
+          <m:fPr>
+            <m:ctrlPr>
+              <w:rPr>
+                <w:rFonts w:ascii="Cambria Math" w:hAnsi="Cambria Math"/>
+                <w:i/>
+                <w:lang w:val="en-US" w:eastAsia="ja-JP"/>
+              </w:rPr>
+            </m:ctrlPr>
+          </m:fPr>
+          <m:num>
+            <m:r>
+              <w:rPr>
+                <w:rFonts w:ascii="Cambria Math" w:hAnsi="Cambria Math"/>
+                <w:lang w:val="en-US" w:eastAsia="ja-JP"/>
+              </w:rPr>
+              <m:t>n</m:t>
+            </m:r>
+          </m:num>
+          <m:den>
+            <m:r>
+              <w:rPr>
+                <w:rFonts w:ascii="Cambria Math" w:hAnsi="Cambria Math"/>
+                <w:lang w:val="en-US" w:eastAsia="ja-JP"/>
+              </w:rPr>
+              <m:t>2</m:t>
+            </m:r>
+          </m:den>
+        </m:f>
+      </m:oMath>
       <w:r>
         <w:rPr>
           <w:rFonts w:hint="cs"/>
@@ -14915,7 +14979,15 @@
           <w:rtl/>
           <w:lang w:val="en-US" w:eastAsia="ja-JP"/>
         </w:rPr>
-        <w:t>עבור שאר האיברים בסדרה הראשונה</w:t>
+        <w:t>עבור שאר האיברים בסדר</w:t>
+      </w:r>
+      <w:r>
+        <w:rPr>
+          <w:rFonts w:hint="cs"/>
+          <w:rtl/>
+          <w:lang w:val="en-US" w:eastAsia="ja-JP"/>
+        </w:rPr>
+        <w:t>ה</w:t>
       </w:r>
       <w:r>
         <w:rPr>
@@ -15545,6 +15617,8 @@
       <w:pPr>
         <w:bidi/>
         <w:rPr>
+          <w:rFonts w:hint="cs"/>
+          <w:i/>
           <w:rtl/>
           <w:lang w:val="en-US" w:eastAsia="ja-JP"/>
         </w:rPr>
@@ -15555,15 +15629,227 @@
           <w:rtl/>
           <w:lang w:eastAsia="ja-JP"/>
         </w:rPr>
-        <w:t>עבור שאר האיברים בסדרה השניה</w:t>
-      </w:r>
+        <w:t>בסדרה השניה, נכניס ראשית את</w:t>
+      </w:r>
+      <w:r>
+        <w:rPr>
+          <w:rFonts w:hint="cs"/>
+          <w:rtl/>
+          <w:lang w:eastAsia="ja-JP"/>
+        </w:rPr>
+        <w:t xml:space="preserve"> </w:t>
+      </w:r>
+      <m:oMath>
+        <m:f>
+          <m:fPr>
+            <m:ctrlPr>
+              <w:rPr>
+                <w:rFonts w:ascii="Cambria Math" w:hAnsi="Cambria Math"/>
+                <w:i/>
+                <w:lang w:eastAsia="ja-JP"/>
+              </w:rPr>
+            </m:ctrlPr>
+          </m:fPr>
+          <m:num>
+            <m:r>
+              <w:rPr>
+                <w:rFonts w:ascii="Cambria Math" w:hAnsi="Cambria Math"/>
+                <w:lang w:eastAsia="ja-JP"/>
+              </w:rPr>
+              <m:t>n</m:t>
+            </m:r>
+          </m:num>
+          <m:den>
+            <m:r>
+              <w:rPr>
+                <w:rFonts w:ascii="Cambria Math" w:hAnsi="Cambria Math"/>
+                <w:lang w:eastAsia="ja-JP"/>
+              </w:rPr>
+              <m:t>2</m:t>
+            </m:r>
+          </m:den>
+        </m:f>
+        <m:r>
+          <w:rPr>
+            <w:rFonts w:ascii="Cambria Math" w:hAnsi="Cambria Math"/>
+            <w:lang w:eastAsia="ja-JP"/>
+          </w:rPr>
+          <m:t>-</m:t>
+        </m:r>
+        <m:r>
+          <m:rPr>
+            <m:sty m:val="p"/>
+          </m:rPr>
+          <w:rPr>
+            <w:rFonts w:ascii="Cambria Math" w:hAnsi="Cambria Math"/>
+            <w:lang w:eastAsia="ja-JP"/>
+          </w:rPr>
+          <m:t>log⁡</m:t>
+        </m:r>
+        <m:r>
+          <w:rPr>
+            <w:rFonts w:ascii="Cambria Math" w:hAnsi="Cambria Math"/>
+            <w:lang w:eastAsia="ja-JP"/>
+          </w:rPr>
+          <m:t>(n)</m:t>
+        </m:r>
+      </m:oMath>
       <w:r>
         <w:rPr>
           <w:rFonts w:hint="cs"/>
           <w:rtl/>
           <w:lang w:val="en-US" w:eastAsia="ja-JP"/>
         </w:rPr>
-        <w:t>:</w:t>
+        <w:t xml:space="preserve"> </w:t>
+      </w:r>
+      <w:r>
+        <w:rPr>
+          <w:lang w:val="en-US" w:eastAsia="ja-JP"/>
+        </w:rPr>
+        <w:t xml:space="preserve"> </w:t>
+      </w:r>
+      <w:r>
+        <w:rPr>
+          <w:rFonts w:hint="cs"/>
+          <w:rtl/>
+          <w:lang w:val="en-US" w:eastAsia="ja-JP"/>
+        </w:rPr>
+        <w:t xml:space="preserve">(מניחים כי </w:t>
+      </w:r>
+      <w:r>
+        <w:rPr>
+          <w:lang w:val="en-US" w:eastAsia="ja-JP"/>
+        </w:rPr>
+        <w:t>n</w:t>
+      </w:r>
+      <w:r>
+        <w:rPr>
+          <w:rFonts w:hint="cs"/>
+          <w:rtl/>
+          <w:lang w:val="en-US" w:eastAsia="ja-JP"/>
+        </w:rPr>
+        <w:t xml:space="preserve"> גדול מאוד) </w:t>
+      </w:r>
+      <w:r>
+        <w:rPr>
+          <w:rFonts w:hint="cs"/>
+          <w:rtl/>
+          <w:lang w:val="en-US" w:eastAsia="ja-JP"/>
+        </w:rPr>
+        <w:t xml:space="preserve">האיברים הכי קטנים לפי הסדר ולאחר מכן את </w:t>
+      </w:r>
+      <m:oMath>
+        <m:f>
+          <m:fPr>
+            <m:ctrlPr>
+              <w:rPr>
+                <w:rFonts w:ascii="Cambria Math" w:hAnsi="Cambria Math"/>
+                <w:i/>
+                <w:lang w:val="en-US" w:eastAsia="ja-JP"/>
+              </w:rPr>
+            </m:ctrlPr>
+          </m:fPr>
+          <m:num>
+            <m:r>
+              <w:rPr>
+                <w:rFonts w:ascii="Cambria Math" w:hAnsi="Cambria Math"/>
+                <w:lang w:val="en-US" w:eastAsia="ja-JP"/>
+              </w:rPr>
+              <m:t>n</m:t>
+            </m:r>
+          </m:num>
+          <m:den>
+            <m:r>
+              <w:rPr>
+                <w:rFonts w:ascii="Cambria Math" w:hAnsi="Cambria Math"/>
+                <w:lang w:val="en-US" w:eastAsia="ja-JP"/>
+              </w:rPr>
+              <m:t>2</m:t>
+            </m:r>
+          </m:den>
+        </m:f>
+      </m:oMath>
+      <w:r>
+        <w:rPr>
+          <w:rFonts w:hint="cs"/>
+          <w:rtl/>
+          <w:lang w:val="en-US" w:eastAsia="ja-JP"/>
+        </w:rPr>
+        <w:t xml:space="preserve"> האיברים הכי גדולים ולאחר מכן את </w:t>
+      </w:r>
+      <w:r>
+        <w:rPr>
+          <w:lang w:val="en-US" w:eastAsia="ja-JP"/>
+        </w:rPr>
+        <w:t>log(n)</w:t>
+      </w:r>
+      <w:r>
+        <w:rPr>
+          <w:rFonts w:hint="cs"/>
+          <w:rtl/>
+          <w:lang w:val="en-US" w:eastAsia="ja-JP"/>
+        </w:rPr>
+        <w:t xml:space="preserve"> האיברים שנותרו, לכל </w:t>
+      </w:r>
+      <w:r>
+        <w:rPr>
+          <w:lang w:val="en-US" w:eastAsia="ja-JP"/>
+        </w:rPr>
+        <w:t>n-log(n)</w:t>
+      </w:r>
+      <w:r>
+        <w:rPr>
+          <w:rFonts w:hint="cs"/>
+          <w:rtl/>
+          <w:lang w:val="en-US" w:eastAsia="ja-JP"/>
+        </w:rPr>
+        <w:t xml:space="preserve"> האיברים הראשונים </w:t>
+      </w:r>
+      <m:oMath>
+        <m:sSub>
+          <m:sSubPr>
+            <m:ctrlPr>
+              <w:rPr>
+                <w:rFonts w:ascii="Cambria Math" w:hAnsi="Cambria Math"/>
+                <w:i/>
+                <w:lang w:val="en-US" w:eastAsia="ja-JP"/>
+              </w:rPr>
+            </m:ctrlPr>
+          </m:sSubPr>
+          <m:e>
+            <m:r>
+              <w:rPr>
+                <w:rFonts w:ascii="Cambria Math" w:hAnsi="Cambria Math"/>
+                <w:lang w:val="en-US" w:eastAsia="ja-JP"/>
+              </w:rPr>
+              <m:t>h</m:t>
+            </m:r>
+          </m:e>
+          <m:sub>
+            <m:r>
+              <w:rPr>
+                <w:rFonts w:ascii="Cambria Math" w:hAnsi="Cambria Math"/>
+                <w:lang w:val="en-US" w:eastAsia="ja-JP"/>
+              </w:rPr>
+              <m:t>i</m:t>
+            </m:r>
+          </m:sub>
+        </m:sSub>
+        <m:r>
+          <w:rPr>
+            <w:rFonts w:ascii="Cambria Math" w:hAnsi="Cambria Math"/>
+            <w:lang w:val="en-US" w:eastAsia="ja-JP"/>
+          </w:rPr>
+          <m:t>=0</m:t>
+        </m:r>
+      </m:oMath>
+      <w:r>
+        <w:rPr>
+          <w:rFonts w:hint="cs"/>
+          <w:rtl/>
+          <w:lang w:val="en-US" w:eastAsia="ja-JP"/>
+        </w:rPr>
+        <w:t xml:space="preserve"> ולשאר:</w:t>
       </w:r>
     </w:p>
     <w:p>
@@ -17654,6 +17940,7 @@
           <w:rtl/>
           <w:lang w:eastAsia="ja-JP"/>
         </w:rPr>
+        <w:lastRenderedPageBreak/>
         <w:t xml:space="preserve">בכל הצעדים הראשונים נבצע </w:t>
       </w:r>
       <w:r>
@@ -17872,16 +18159,7 @@
           <w:rtl/>
           <w:lang w:eastAsia="ja-JP"/>
         </w:rPr>
-        <w:t xml:space="preserve"> את כמות האיחודים </w:t>
-      </w:r>
-      <w:r>
-        <w:rPr>
-          <w:rFonts w:hint="cs"/>
-          <w:rtl/>
-          <w:lang w:eastAsia="ja-JP"/>
-        </w:rPr>
-        <w:lastRenderedPageBreak/>
-        <w:t xml:space="preserve">בעץ </w:t>
+        <w:t xml:space="preserve"> את כמות האיחודים בעץ </w:t>
       </w:r>
       <m:oMath>
         <m:sSub>
@@ -20493,6 +20771,7 @@
         <w:rPr>
           <w:lang w:eastAsia="ja-JP"/>
         </w:rPr>
+        <w:lastRenderedPageBreak/>
         <w:t>h+2</w:t>
       </w:r>
       <w:r>
@@ -20686,16 +20965,7 @@
           <w:rtl/>
           <w:lang w:eastAsia="ja-JP"/>
         </w:rPr>
-        <w:t xml:space="preserve"> </w:t>
-      </w:r>
-      <w:r>
-        <w:rPr>
-          <w:rFonts w:hint="cs"/>
-          <w:rtl/>
-          <w:lang w:eastAsia="ja-JP"/>
-        </w:rPr>
-        <w:lastRenderedPageBreak/>
-        <w:t>ים האלה חסומים בעלותם על ידי קבוע וזניחים ביחס למקסימום. נראה שה</w:t>
+        <w:t xml:space="preserve"> ים האלה חסומים בעלותם על ידי קבוע וזניחים ביחס למקסימום. נראה שה</w:t>
       </w:r>
       <w:r>
         <w:rPr>
@@ -22054,6 +22324,7 @@
             <w:rPr>
               <w:rFonts w:ascii="Cambria Math" w:hAnsi="Cambria Math"/>
             </w:rPr>
+            <w:lastRenderedPageBreak/>
             <m:t>2∙</m:t>
           </m:r>
           <m:sSup>
@@ -22472,7 +22743,6 @@
           <w:rFonts w:hint="cs"/>
           <w:rtl/>
         </w:rPr>
-        <w:lastRenderedPageBreak/>
         <w:t xml:space="preserve"> </w:t>
       </w:r>
       <m:oMath>

</xml_diff>